<commit_message>
Best and worst airport visualization part
</commit_message>
<xml_diff>
--- a/Final Report (Young Choi Part).docx
+++ b/Final Report (Young Choi Part).docx
@@ -273,8 +273,6 @@
           <w:lang w:val="en-AU"/>
         </w:rPr>
       </w:pPr>
-      <w:bookmarkStart w:id="0" w:name="_GoBack"/>
-      <w:bookmarkEnd w:id="0"/>
     </w:p>
     <w:p>
       <w:pPr>
@@ -322,7 +320,18 @@
           <w:szCs w:val="24"/>
           <w:lang w:val="en-AU"/>
         </w:rPr>
-        <w:t>heatmap</w:t>
+        <w:t>H</w:t>
+      </w:r>
+      <w:r>
+        <w:rPr>
+          <w:rFonts w:ascii="Times New Roman" w:hAnsi="Times New Roman"/>
+          <w:b/>
+          <w:i w:val="0"/>
+          <w:sz w:val="24"/>
+          <w:szCs w:val="24"/>
+          <w:lang w:val="en-AU"/>
+        </w:rPr>
+        <w:t>eatmap</w:t>
       </w:r>
       <w:r>
         <w:rPr>
@@ -469,7 +478,18 @@
           <w:szCs w:val="24"/>
           <w:lang w:val="en-AU"/>
         </w:rPr>
-        <w:t>Highest Delay Percentage Table</w:t>
+        <w:t xml:space="preserve">Highest Delay Percentage </w:t>
+      </w:r>
+      <w:r>
+        <w:rPr>
+          <w:rFonts w:ascii="Times New Roman" w:hAnsi="Times New Roman"/>
+          <w:b/>
+          <w:i w:val="0"/>
+          <w:sz w:val="24"/>
+          <w:szCs w:val="24"/>
+          <w:lang w:val="en-AU"/>
+        </w:rPr>
+        <w:t>Heatmap</w:t>
       </w:r>
       <w:r>
         <w:rPr>
@@ -569,27 +589,7 @@
           <w:szCs w:val="24"/>
           <w:lang w:val="en-AU"/>
         </w:rPr>
-        <w:t xml:space="preserve"> </w:t>
-      </w:r>
-      <w:r>
-        <w:rPr>
-          <w:rFonts w:ascii="Times New Roman" w:hAnsi="Times New Roman"/>
-          <w:i w:val="0"/>
-          <w:sz w:val="24"/>
-          <w:szCs w:val="24"/>
-          <w:lang w:val="en-AU"/>
-        </w:rPr>
-        <w:t>between 20% and 33%</w:t>
-      </w:r>
-      <w:r>
-        <w:rPr>
-          <w:rFonts w:ascii="Times New Roman" w:hAnsi="Times New Roman"/>
-          <w:i w:val="0"/>
-          <w:sz w:val="24"/>
-          <w:szCs w:val="24"/>
-          <w:lang w:val="en-AU"/>
-        </w:rPr>
-        <w:t xml:space="preserve"> and</w:t>
+        <w:t xml:space="preserve"> between 20% and 33% and</w:t>
       </w:r>
       <w:r>
         <w:rPr>
@@ -662,7 +662,10 @@
         <w:t>.</w:t>
       </w:r>
     </w:p>
-    <w:p/>
+    <w:p>
+      <w:bookmarkStart w:id="0" w:name="_GoBack"/>
+      <w:bookmarkEnd w:id="0"/>
+    </w:p>
     <w:p>
       <w:pPr>
         <w:rPr>
@@ -965,6 +968,7 @@
     <w:lsdException w:name="HTML Sample" w:semiHidden="1" w:unhideWhenUsed="1"/>
     <w:lsdException w:name="HTML Typewriter" w:semiHidden="1" w:unhideWhenUsed="1"/>
     <w:lsdException w:name="HTML Variable" w:semiHidden="1" w:unhideWhenUsed="1"/>
+    <w:lsdException w:name="Normal Table" w:semiHidden="1" w:unhideWhenUsed="1"/>
     <w:lsdException w:name="annotation subject" w:semiHidden="1" w:unhideWhenUsed="1"/>
     <w:lsdException w:name="No List" w:semiHidden="1" w:unhideWhenUsed="1"/>
     <w:lsdException w:name="Outline List 1" w:semiHidden="1" w:unhideWhenUsed="1"/>
@@ -1011,8 +1015,10 @@
     <w:lsdException w:name="Table Subtle 2" w:semiHidden="1" w:unhideWhenUsed="1"/>
     <w:lsdException w:name="Table Web 1" w:semiHidden="1" w:unhideWhenUsed="1"/>
     <w:lsdException w:name="Table Web 2" w:semiHidden="1" w:unhideWhenUsed="1"/>
+    <w:lsdException w:name="Table Web 3" w:semiHidden="1" w:unhideWhenUsed="1"/>
     <w:lsdException w:name="Balloon Text" w:semiHidden="1" w:unhideWhenUsed="1"/>
     <w:lsdException w:name="Table Grid" w:uiPriority="39"/>
+    <w:lsdException w:name="Table Theme" w:semiHidden="1" w:unhideWhenUsed="1"/>
     <w:lsdException w:name="Placeholder Text" w:semiHidden="1"/>
     <w:lsdException w:name="No Spacing" w:uiPriority="1" w:qFormat="1"/>
     <w:lsdException w:name="Light Shading" w:uiPriority="60"/>

</xml_diff>

<commit_message>
Modified airport performance visualization
</commit_message>
<xml_diff>
--- a/Final Report (Young Choi Part).docx
+++ b/Final Report (Young Choi Part).docx
@@ -45,10 +45,89 @@
         </w:drawing>
       </w:r>
     </w:p>
+    <w:p>
+      <w:pPr>
+        <w:jc w:val="center"/>
+        <w:rPr>
+          <w:rFonts w:ascii="Arial" w:eastAsia="SimHei" w:hAnsi="Arial" w:cs="Arial"/>
+          <w:b/>
+          <w:color w:val="404040" w:themeColor="text1" w:themeTint="BF"/>
+          <w:szCs w:val="21"/>
+        </w:rPr>
+      </w:pPr>
+      <w:r>
+        <w:rPr>
+          <w:rFonts w:ascii="Arial" w:eastAsia="SimHei" w:hAnsi="Arial" w:cs="Arial"/>
+          <w:b/>
+          <w:color w:val="404040" w:themeColor="text1" w:themeTint="BF"/>
+          <w:szCs w:val="21"/>
+        </w:rPr>
+        <w:t>Figure 3.1.1: Airports Performance</w:t>
+      </w:r>
+    </w:p>
     <w:p/>
     <w:p>
       <w:pPr>
         <w:jc w:val="center"/>
+      </w:pPr>
+      <w:r>
+        <w:rPr>
+          <w:noProof/>
+        </w:rPr>
+        <w:lastRenderedPageBreak/>
+        <w:drawing>
+          <wp:inline distT="0" distB="0" distL="0" distR="0">
+            <wp:extent cx="5727700" cy="5067300"/>
+            <wp:effectExtent l="0" t="0" r="6350" b="0"/>
+            <wp:docPr id="3" name="Picture 3"/>
+            <wp:cNvGraphicFramePr>
+              <a:graphicFrameLocks xmlns:a="http://schemas.openxmlformats.org/drawingml/2006/main" noChangeAspect="1"/>
+            </wp:cNvGraphicFramePr>
+            <a:graphic xmlns:a="http://schemas.openxmlformats.org/drawingml/2006/main">
+              <a:graphicData uri="http://schemas.openxmlformats.org/drawingml/2006/picture">
+                <pic:pic xmlns:pic="http://schemas.openxmlformats.org/drawingml/2006/picture">
+                  <pic:nvPicPr>
+                    <pic:cNvPr id="0" name="Picture 2"/>
+                    <pic:cNvPicPr>
+                      <a:picLocks noChangeAspect="1" noChangeArrowheads="1"/>
+                    </pic:cNvPicPr>
+                  </pic:nvPicPr>
+                  <pic:blipFill>
+                    <a:blip r:embed="rId5">
+                      <a:extLst>
+                        <a:ext uri="{28A0092B-C50C-407E-A947-70E740481C1C}">
+                          <a14:useLocalDpi xmlns:a14="http://schemas.microsoft.com/office/drawing/2010/main" val="0"/>
+                        </a:ext>
+                      </a:extLst>
+                    </a:blip>
+                    <a:srcRect/>
+                    <a:stretch>
+                      <a:fillRect/>
+                    </a:stretch>
+                  </pic:blipFill>
+                  <pic:spPr bwMode="auto">
+                    <a:xfrm>
+                      <a:off x="0" y="0"/>
+                      <a:ext cx="5727700" cy="5067300"/>
+                    </a:xfrm>
+                    <a:prstGeom prst="rect">
+                      <a:avLst/>
+                    </a:prstGeom>
+                    <a:noFill/>
+                    <a:ln>
+                      <a:noFill/>
+                    </a:ln>
+                  </pic:spPr>
+                </pic:pic>
+              </a:graphicData>
+            </a:graphic>
+          </wp:inline>
+        </w:drawing>
+      </w:r>
+    </w:p>
+    <w:p>
+      <w:pPr>
+        <w:jc w:val="center"/>
         <w:rPr>
           <w:rFonts w:ascii="Arial" w:eastAsia="SimHei" w:hAnsi="Arial" w:cs="Arial"/>
           <w:b/>
@@ -63,7 +142,7 @@
           <w:color w:val="404040" w:themeColor="text1" w:themeTint="BF"/>
           <w:szCs w:val="21"/>
         </w:rPr>
-        <w:t>Figure 3.1.1: Airports Performance</w:t>
+        <w:t>Figure 3.1.2: Airport Detail Tooltip</w:t>
       </w:r>
     </w:p>
     <w:p>
@@ -308,7 +387,6 @@
           <w:szCs w:val="24"/>
           <w:lang w:val="en-AU"/>
         </w:rPr>
-        <w:lastRenderedPageBreak/>
         <w:t xml:space="preserve">Lowest Delay Percentage </w:t>
       </w:r>
       <w:r>
@@ -442,6 +520,116 @@
           <w:lang w:val="en-AU"/>
         </w:rPr>
         <w:t xml:space="preserve"> </w:t>
+      </w:r>
+      <w:r>
+        <w:rPr>
+          <w:rFonts w:ascii="Times New Roman" w:hAnsi="Times New Roman"/>
+          <w:i w:val="0"/>
+          <w:sz w:val="24"/>
+          <w:szCs w:val="24"/>
+          <w:lang w:val="en-AU"/>
+        </w:rPr>
+        <w:t>Hovering the mouse over an individual box will provide detailed information regarding the airport’s</w:t>
+      </w:r>
+      <w:r>
+        <w:rPr>
+          <w:rFonts w:ascii="Times New Roman" w:hAnsi="Times New Roman"/>
+          <w:i w:val="0"/>
+          <w:sz w:val="24"/>
+          <w:szCs w:val="24"/>
+          <w:lang w:val="en-AU"/>
+        </w:rPr>
+        <w:t xml:space="preserve"> home state,</w:t>
+      </w:r>
+      <w:r>
+        <w:rPr>
+          <w:rFonts w:ascii="Times New Roman" w:hAnsi="Times New Roman"/>
+          <w:i w:val="0"/>
+          <w:sz w:val="24"/>
+          <w:szCs w:val="24"/>
+          <w:lang w:val="en-AU"/>
+        </w:rPr>
+        <w:t xml:space="preserve"> full name</w:t>
+      </w:r>
+      <w:r>
+        <w:rPr>
+          <w:rFonts w:ascii="Times New Roman" w:hAnsi="Times New Roman"/>
+          <w:i w:val="0"/>
+          <w:sz w:val="24"/>
+          <w:szCs w:val="24"/>
+          <w:lang w:val="en-AU"/>
+        </w:rPr>
+        <w:t>, and exact delay percentage</w:t>
+      </w:r>
+      <w:r>
+        <w:rPr>
+          <w:rFonts w:ascii="Times New Roman" w:hAnsi="Times New Roman"/>
+          <w:i w:val="0"/>
+          <w:sz w:val="24"/>
+          <w:szCs w:val="24"/>
+          <w:lang w:val="en-AU"/>
+        </w:rPr>
+        <w:t xml:space="preserve"> for the selected year row</w:t>
+      </w:r>
+      <w:r>
+        <w:rPr>
+          <w:rFonts w:ascii="Times New Roman" w:hAnsi="Times New Roman"/>
+          <w:i w:val="0"/>
+          <w:sz w:val="24"/>
+          <w:szCs w:val="24"/>
+          <w:lang w:val="en-AU"/>
+        </w:rPr>
+        <w:t xml:space="preserve">. As well as </w:t>
+      </w:r>
+      <w:r>
+        <w:rPr>
+          <w:rFonts w:ascii="Times New Roman" w:hAnsi="Times New Roman"/>
+          <w:i w:val="0"/>
+          <w:sz w:val="24"/>
+          <w:szCs w:val="24"/>
+          <w:lang w:val="en-AU"/>
+        </w:rPr>
+        <w:t>showing the average delay percentage for</w:t>
+      </w:r>
+      <w:r>
+        <w:rPr>
+          <w:rFonts w:ascii="Times New Roman" w:hAnsi="Times New Roman"/>
+          <w:i w:val="0"/>
+          <w:sz w:val="24"/>
+          <w:szCs w:val="24"/>
+          <w:lang w:val="en-AU"/>
+        </w:rPr>
+        <w:t xml:space="preserve"> the</w:t>
+      </w:r>
+      <w:r>
+        <w:rPr>
+          <w:rFonts w:ascii="Times New Roman" w:hAnsi="Times New Roman"/>
+          <w:i w:val="0"/>
+          <w:sz w:val="24"/>
+          <w:szCs w:val="24"/>
+          <w:lang w:val="en-AU"/>
+        </w:rPr>
+        <w:t xml:space="preserve"> whole year range of 1999 to 2008</w:t>
+      </w:r>
+      <w:r>
+        <w:rPr>
+          <w:rFonts w:ascii="Times New Roman" w:hAnsi="Times New Roman"/>
+          <w:i w:val="0"/>
+          <w:sz w:val="24"/>
+          <w:szCs w:val="24"/>
+          <w:lang w:val="en-AU"/>
+        </w:rPr>
+        <w:t xml:space="preserve"> of the entire column</w:t>
+      </w:r>
+      <w:r>
+        <w:rPr>
+          <w:rFonts w:ascii="Times New Roman" w:hAnsi="Times New Roman"/>
+          <w:i w:val="0"/>
+          <w:sz w:val="24"/>
+          <w:szCs w:val="24"/>
+          <w:lang w:val="en-AU"/>
+        </w:rPr>
+        <w:t>.</w:t>
       </w:r>
     </w:p>
     <w:p>
@@ -661,11 +849,141 @@
         </w:rPr>
         <w:t>.</w:t>
       </w:r>
-    </w:p>
-    <w:p>
+      <w:r>
+        <w:rPr>
+          <w:rFonts w:ascii="Times New Roman" w:hAnsi="Times New Roman"/>
+          <w:i w:val="0"/>
+          <w:sz w:val="24"/>
+          <w:szCs w:val="24"/>
+          <w:lang w:val="en-AU"/>
+        </w:rPr>
+        <w:t xml:space="preserve"> Again, same as for the Lowest Delay Percentage </w:t>
+      </w:r>
+      <w:r>
+        <w:rPr>
+          <w:rFonts w:ascii="Times New Roman" w:hAnsi="Times New Roman"/>
+          <w:i w:val="0"/>
+          <w:sz w:val="24"/>
+          <w:szCs w:val="24"/>
+          <w:lang w:val="en-AU"/>
+        </w:rPr>
+        <w:lastRenderedPageBreak/>
+        <w:t>Heatmap, h</w:t>
+      </w:r>
+      <w:r>
+        <w:rPr>
+          <w:rFonts w:ascii="Times New Roman" w:hAnsi="Times New Roman"/>
+          <w:i w:val="0"/>
+          <w:sz w:val="24"/>
+          <w:szCs w:val="24"/>
+          <w:lang w:val="en-AU"/>
+        </w:rPr>
+        <w:t xml:space="preserve">overing the mouse over an individual box will provide the airport’s </w:t>
+      </w:r>
+      <w:r>
+        <w:rPr>
+          <w:rFonts w:ascii="Times New Roman" w:hAnsi="Times New Roman"/>
+          <w:i w:val="0"/>
+          <w:sz w:val="24"/>
+          <w:szCs w:val="24"/>
+          <w:lang w:val="en-AU"/>
+        </w:rPr>
+        <w:t>home state,</w:t>
+      </w:r>
+      <w:r>
+        <w:rPr>
+          <w:rFonts w:ascii="Times New Roman" w:hAnsi="Times New Roman"/>
+          <w:i w:val="0"/>
+          <w:sz w:val="24"/>
+          <w:szCs w:val="24"/>
+          <w:lang w:val="en-AU"/>
+        </w:rPr>
+        <w:t xml:space="preserve"> </w:t>
+      </w:r>
+      <w:r>
+        <w:rPr>
+          <w:rFonts w:ascii="Times New Roman" w:hAnsi="Times New Roman"/>
+          <w:i w:val="0"/>
+          <w:sz w:val="24"/>
+          <w:szCs w:val="24"/>
+          <w:lang w:val="en-AU"/>
+        </w:rPr>
+        <w:t>full name</w:t>
+      </w:r>
+      <w:r>
+        <w:rPr>
+          <w:rFonts w:ascii="Times New Roman" w:hAnsi="Times New Roman"/>
+          <w:i w:val="0"/>
+          <w:sz w:val="24"/>
+          <w:szCs w:val="24"/>
+          <w:lang w:val="en-AU"/>
+        </w:rPr>
+        <w:t>,</w:t>
+      </w:r>
+      <w:r>
+        <w:rPr>
+          <w:rFonts w:ascii="Times New Roman" w:hAnsi="Times New Roman"/>
+          <w:i w:val="0"/>
+          <w:sz w:val="24"/>
+          <w:szCs w:val="24"/>
+          <w:lang w:val="en-AU"/>
+        </w:rPr>
+        <w:t xml:space="preserve"> </w:t>
+      </w:r>
+      <w:r>
+        <w:rPr>
+          <w:rFonts w:ascii="Times New Roman" w:hAnsi="Times New Roman"/>
+          <w:i w:val="0"/>
+          <w:sz w:val="24"/>
+          <w:szCs w:val="24"/>
+          <w:lang w:val="en-AU"/>
+        </w:rPr>
+        <w:t>the</w:t>
+      </w:r>
+      <w:r>
+        <w:rPr>
+          <w:rFonts w:ascii="Times New Roman" w:hAnsi="Times New Roman"/>
+          <w:i w:val="0"/>
+          <w:sz w:val="24"/>
+          <w:szCs w:val="24"/>
+          <w:lang w:val="en-AU"/>
+        </w:rPr>
+        <w:t xml:space="preserve"> exact delay percentage</w:t>
+      </w:r>
+      <w:r>
+        <w:rPr>
+          <w:rFonts w:ascii="Times New Roman" w:hAnsi="Times New Roman"/>
+          <w:i w:val="0"/>
+          <w:sz w:val="24"/>
+          <w:szCs w:val="24"/>
+          <w:lang w:val="en-AU"/>
+        </w:rPr>
+        <w:t xml:space="preserve"> for the year</w:t>
+      </w:r>
+      <w:r>
+        <w:rPr>
+          <w:rFonts w:ascii="Times New Roman" w:hAnsi="Times New Roman"/>
+          <w:i w:val="0"/>
+          <w:sz w:val="24"/>
+          <w:szCs w:val="24"/>
+          <w:lang w:val="en-AU"/>
+        </w:rPr>
+        <w:t>, and the average delay percentag</w:t>
+      </w:r>
       <w:bookmarkStart w:id="0" w:name="_GoBack"/>
       <w:bookmarkEnd w:id="0"/>
+      <w:r>
+        <w:rPr>
+          <w:rFonts w:ascii="Times New Roman" w:hAnsi="Times New Roman"/>
+          <w:i w:val="0"/>
+          <w:sz w:val="24"/>
+          <w:szCs w:val="24"/>
+          <w:lang w:val="en-AU"/>
+        </w:rPr>
+        <w:t>e of the entire year range.</w:t>
+      </w:r>
     </w:p>
+    <w:p/>
     <w:p>
       <w:pPr>
         <w:rPr>

</xml_diff>